<commit_message>
Summaries of categorical data
</commit_message>
<xml_diff>
--- a/DESCRIPTIVE ANALYSIS/DATASET 3/summary_d3.docx
+++ b/DESCRIPTIVE ANALYSIS/DATASET 3/summary_d3.docx
@@ -4,10 +4,10 @@
   <w:body>
     <w:p>
       <w:pPr>
-        <w:pStyle w:val="Normal"/>
+        <w:pStyle w:val="Titre2"/>
       </w:pPr>
       <w:r>
-        <w:t xml:space="preserve"/>
+        <w:t xml:space="preserve">Numerical</w:t>
       </w:r>
     </w:p>
     <w:tbl xmlns:a="http://schemas.openxmlformats.org/drawingml/2006/main" xmlns:pic="http://schemas.openxmlformats.org/drawingml/2006/picture">
@@ -8064,6 +8064,481 @@
                 <w:color w:val="000000"/>
               </w:rPr>
               <w:t xml:space="preserve">17</w:t>
+            </w:r>
+          </w:p>
+        </w:tc>
+      </w:tr>
+    </w:tbl>
+    <w:p>
+      <w:pPr>
+        <w:pStyle w:val="Titre2"/>
+      </w:pPr>
+      <w:r>
+        <w:t xml:space="preserve">Categorical</w:t>
+      </w:r>
+    </w:p>
+    <w:tbl xmlns:a="http://schemas.openxmlformats.org/drawingml/2006/main" xmlns:pic="http://schemas.openxmlformats.org/drawingml/2006/picture">
+      <w:tblPr>
+        <w:tblLayout w:type="fixed"/>
+        <w:jc w:val="center"/>
+        <w:tblLook w:firstRow="1" w:lastRow="0" w:firstColumn="0" w:lastColumn="0" w:noHBand="0" w:noVBand="1"/>
+      </w:tblPr>
+      <w:tblGrid>
+        <w:gridCol w:w="1080"/>
+        <w:gridCol w:w="1080"/>
+        <w:gridCol w:w="1080"/>
+        <w:gridCol w:w="1080"/>
+        <w:gridCol w:w="1080"/>
+      </w:tblGrid>
+      <w:tr>
+        <w:trPr>
+          <w:trHeight w:val="360" w:hRule="auto"/>
+          <w:tblHeader/>
+        </w:trPr>
+        header1
+        <w:tc>
+          <w:tcPr>
+            <w:tcBorders>
+              <w:bottom w:val="single" w:sz="12" w:space="0" w:color="666666"/>
+              <w:top w:val="single" w:sz="12" w:space="0" w:color="666666"/>
+              <w:left w:val="none" w:sz="0" w:space="0" w:color="000000"/>
+              <w:right w:val="none" w:sz="0" w:space="0" w:color="000000"/>
+            </w:tcBorders>
+            <w:shd w:val="clear" w:color="auto" w:fill="FFFFFF"/>
+            <w:tcMar>
+              <w:top w:w="0" w:type="dxa"/>
+              <w:bottom w:w="0" w:type="dxa"/>
+              <w:left w:w="0" w:type="dxa"/>
+              <w:right w:w="0" w:type="dxa"/>
+            </w:tcMar>
+            <w:vAlign w:val="center"/>
+          </w:tcPr>
+          <w:p>
+            <w:pPr>
+              <w:pStyle w:val="Normal"/>
+              <w:jc w:val="left"/>
+              <w:pBdr>
+                <w:bottom w:val="none" w:sz="0" w:space="0" w:color="000000"/>
+                <w:top w:val="none" w:sz="0" w:space="0" w:color="000000"/>
+                <w:left w:val="none" w:sz="0" w:space="0" w:color="000000"/>
+                <w:right w:val="none" w:sz="0" w:space="0" w:color="000000"/>
+              </w:pBdr>
+              <w:spacing w:after="100" w:before="100" w:line="240"/>
+              <w:ind w:left="100" w:right="100" w:firstLine="0" w:firstLineChars="0"/>
+            </w:pPr>
+            <w:r>
+              <w:rPr>
+                <w:rFonts w:ascii="Arial" w:hAnsi="Arial" w:eastAsia="Arial" w:cs="Arial"/>
+                <w:i w:val="false"/>
+                <w:b w:val="false"/>
+                <w:u w:val="none"/>
+                <w:sz w:val="22"/>
+                <w:szCs w:val="22"/>
+                <w:color w:val="000000"/>
+              </w:rPr>
+              <w:t xml:space="preserve">skim_type</w:t>
+            </w:r>
+          </w:p>
+        </w:tc>
+        <w:tc>
+          <w:tcPr>
+            <w:tcBorders>
+              <w:bottom w:val="single" w:sz="12" w:space="0" w:color="666666"/>
+              <w:top w:val="single" w:sz="12" w:space="0" w:color="666666"/>
+              <w:left w:val="none" w:sz="0" w:space="0" w:color="000000"/>
+              <w:right w:val="none" w:sz="0" w:space="0" w:color="000000"/>
+            </w:tcBorders>
+            <w:shd w:val="clear" w:color="auto" w:fill="FFFFFF"/>
+            <w:tcMar>
+              <w:top w:w="0" w:type="dxa"/>
+              <w:bottom w:w="0" w:type="dxa"/>
+              <w:left w:w="0" w:type="dxa"/>
+              <w:right w:w="0" w:type="dxa"/>
+            </w:tcMar>
+            <w:vAlign w:val="center"/>
+          </w:tcPr>
+          <w:p>
+            <w:pPr>
+              <w:pStyle w:val="Normal"/>
+              <w:jc w:val="left"/>
+              <w:pBdr>
+                <w:bottom w:val="none" w:sz="0" w:space="0" w:color="000000"/>
+                <w:top w:val="none" w:sz="0" w:space="0" w:color="000000"/>
+                <w:left w:val="none" w:sz="0" w:space="0" w:color="000000"/>
+                <w:right w:val="none" w:sz="0" w:space="0" w:color="000000"/>
+              </w:pBdr>
+              <w:spacing w:after="100" w:before="100" w:line="240"/>
+              <w:ind w:left="100" w:right="100" w:firstLine="0" w:firstLineChars="0"/>
+            </w:pPr>
+            <w:r>
+              <w:rPr>
+                <w:rFonts w:ascii="Arial" w:hAnsi="Arial" w:eastAsia="Arial" w:cs="Arial"/>
+                <w:i w:val="false"/>
+                <w:b w:val="false"/>
+                <w:u w:val="none"/>
+                <w:sz w:val="22"/>
+                <w:szCs w:val="22"/>
+                <w:color w:val="000000"/>
+              </w:rPr>
+              <w:t xml:space="preserve">skim_variable</w:t>
+            </w:r>
+          </w:p>
+        </w:tc>
+        <w:tc>
+          <w:tcPr>
+            <w:tcBorders>
+              <w:bottom w:val="single" w:sz="12" w:space="0" w:color="666666"/>
+              <w:top w:val="single" w:sz="12" w:space="0" w:color="666666"/>
+              <w:left w:val="none" w:sz="0" w:space="0" w:color="000000"/>
+              <w:right w:val="none" w:sz="0" w:space="0" w:color="000000"/>
+            </w:tcBorders>
+            <w:shd w:val="clear" w:color="auto" w:fill="FFFFFF"/>
+            <w:tcMar>
+              <w:top w:w="0" w:type="dxa"/>
+              <w:bottom w:w="0" w:type="dxa"/>
+              <w:left w:w="0" w:type="dxa"/>
+              <w:right w:w="0" w:type="dxa"/>
+            </w:tcMar>
+            <w:vAlign w:val="center"/>
+          </w:tcPr>
+          <w:p>
+            <w:pPr>
+              <w:pStyle w:val="Normal"/>
+              <w:jc w:val="right"/>
+              <w:pBdr>
+                <w:bottom w:val="none" w:sz="0" w:space="0" w:color="000000"/>
+                <w:top w:val="none" w:sz="0" w:space="0" w:color="000000"/>
+                <w:left w:val="none" w:sz="0" w:space="0" w:color="000000"/>
+                <w:right w:val="none" w:sz="0" w:space="0" w:color="000000"/>
+              </w:pBdr>
+              <w:spacing w:after="100" w:before="100" w:line="240"/>
+              <w:ind w:left="100" w:right="100" w:firstLine="0" w:firstLineChars="0"/>
+            </w:pPr>
+            <w:r>
+              <w:rPr>
+                <w:rFonts w:ascii="Arial" w:hAnsi="Arial" w:eastAsia="Arial" w:cs="Arial"/>
+                <w:i w:val="false"/>
+                <w:b w:val="false"/>
+                <w:u w:val="none"/>
+                <w:sz w:val="22"/>
+                <w:szCs w:val="22"/>
+                <w:color w:val="000000"/>
+              </w:rPr>
+              <w:t xml:space="preserve">factor.n_unique</w:t>
+            </w:r>
+          </w:p>
+        </w:tc>
+        <w:tc>
+          <w:tcPr>
+            <w:tcBorders>
+              <w:bottom w:val="single" w:sz="12" w:space="0" w:color="666666"/>
+              <w:top w:val="single" w:sz="12" w:space="0" w:color="666666"/>
+              <w:left w:val="none" w:sz="0" w:space="0" w:color="000000"/>
+              <w:right w:val="none" w:sz="0" w:space="0" w:color="000000"/>
+            </w:tcBorders>
+            <w:shd w:val="clear" w:color="auto" w:fill="FFFFFF"/>
+            <w:tcMar>
+              <w:top w:w="0" w:type="dxa"/>
+              <w:bottom w:w="0" w:type="dxa"/>
+              <w:left w:w="0" w:type="dxa"/>
+              <w:right w:w="0" w:type="dxa"/>
+            </w:tcMar>
+            <w:vAlign w:val="center"/>
+          </w:tcPr>
+          <w:p>
+            <w:pPr>
+              <w:pStyle w:val="Normal"/>
+              <w:jc w:val="left"/>
+              <w:pBdr>
+                <w:bottom w:val="none" w:sz="0" w:space="0" w:color="000000"/>
+                <w:top w:val="none" w:sz="0" w:space="0" w:color="000000"/>
+                <w:left w:val="none" w:sz="0" w:space="0" w:color="000000"/>
+                <w:right w:val="none" w:sz="0" w:space="0" w:color="000000"/>
+              </w:pBdr>
+              <w:spacing w:after="100" w:before="100" w:line="240"/>
+              <w:ind w:left="100" w:right="100" w:firstLine="0" w:firstLineChars="0"/>
+            </w:pPr>
+            <w:r>
+              <w:rPr>
+                <w:rFonts w:ascii="Arial" w:hAnsi="Arial" w:eastAsia="Arial" w:cs="Arial"/>
+                <w:i w:val="false"/>
+                <w:b w:val="false"/>
+                <w:u w:val="none"/>
+                <w:sz w:val="22"/>
+                <w:szCs w:val="22"/>
+                <w:color w:val="000000"/>
+              </w:rPr>
+              <w:t xml:space="preserve">factor.top_counts</w:t>
+            </w:r>
+          </w:p>
+        </w:tc>
+        <w:tc>
+          <w:tcPr>
+            <w:tcBorders>
+              <w:bottom w:val="single" w:sz="12" w:space="0" w:color="666666"/>
+              <w:top w:val="single" w:sz="12" w:space="0" w:color="666666"/>
+              <w:left w:val="none" w:sz="0" w:space="0" w:color="000000"/>
+              <w:right w:val="none" w:sz="0" w:space="0" w:color="000000"/>
+            </w:tcBorders>
+            <w:shd w:val="clear" w:color="auto" w:fill="FFFFFF"/>
+            <w:tcMar>
+              <w:top w:w="0" w:type="dxa"/>
+              <w:bottom w:w="0" w:type="dxa"/>
+              <w:left w:w="0" w:type="dxa"/>
+              <w:right w:w="0" w:type="dxa"/>
+            </w:tcMar>
+            <w:vAlign w:val="center"/>
+          </w:tcPr>
+          <w:p>
+            <w:pPr>
+              <w:pStyle w:val="Normal"/>
+              <w:jc w:val="left"/>
+              <w:pBdr>
+                <w:bottom w:val="none" w:sz="0" w:space="0" w:color="000000"/>
+                <w:top w:val="none" w:sz="0" w:space="0" w:color="000000"/>
+                <w:left w:val="none" w:sz="0" w:space="0" w:color="000000"/>
+                <w:right w:val="none" w:sz="0" w:space="0" w:color="000000"/>
+              </w:pBdr>
+              <w:spacing w:after="100" w:before="100" w:line="240"/>
+              <w:ind w:left="100" w:right="100" w:firstLine="0" w:firstLineChars="0"/>
+            </w:pPr>
+            <w:r>
+              <w:rPr>
+                <w:rFonts w:ascii="Arial" w:hAnsi="Arial" w:eastAsia="Arial" w:cs="Arial"/>
+                <w:i w:val="false"/>
+                <w:b w:val="false"/>
+                <w:u w:val="none"/>
+                <w:sz w:val="22"/>
+                <w:szCs w:val="22"/>
+                <w:color w:val="000000"/>
+              </w:rPr>
+              <w:t xml:space="preserve">Mode</w:t>
+            </w:r>
+          </w:p>
+        </w:tc>
+      </w:tr>
+      <w:tr>
+        <w:trPr>
+          <w:trHeight w:val="360" w:hRule="auto"/>
+        </w:trPr>
+        body1
+        <w:tc>
+          <w:tcPr>
+            <w:tcBorders>
+              <w:bottom w:val="single" w:sz="12" w:space="0" w:color="666666"/>
+              <w:top w:val="single" w:sz="12" w:space="0" w:color="666666"/>
+              <w:left w:val="none" w:sz="0" w:space="0" w:color="000000"/>
+              <w:right w:val="none" w:sz="0" w:space="0" w:color="000000"/>
+            </w:tcBorders>
+            <w:shd w:val="clear" w:color="auto" w:fill="FFFFFF"/>
+            <w:tcMar>
+              <w:top w:w="0" w:type="dxa"/>
+              <w:bottom w:w="0" w:type="dxa"/>
+              <w:left w:w="0" w:type="dxa"/>
+              <w:right w:w="0" w:type="dxa"/>
+            </w:tcMar>
+            <w:vAlign w:val="center"/>
+          </w:tcPr>
+          <w:p>
+            <w:pPr>
+              <w:pStyle w:val="Normal"/>
+              <w:jc w:val="left"/>
+              <w:pBdr>
+                <w:bottom w:val="none" w:sz="0" w:space="0" w:color="000000"/>
+                <w:top w:val="none" w:sz="0" w:space="0" w:color="000000"/>
+                <w:left w:val="none" w:sz="0" w:space="0" w:color="000000"/>
+                <w:right w:val="none" w:sz="0" w:space="0" w:color="000000"/>
+              </w:pBdr>
+              <w:spacing w:after="100" w:before="100" w:line="240"/>
+              <w:ind w:left="100" w:right="100" w:firstLine="0" w:firstLineChars="0"/>
+            </w:pPr>
+            <w:r>
+              <w:rPr>
+                <w:rFonts w:ascii="Arial" w:hAnsi="Arial" w:eastAsia="Arial" w:cs="Arial"/>
+                <w:i w:val="false"/>
+                <w:b w:val="false"/>
+                <w:u w:val="none"/>
+                <w:sz w:val="22"/>
+                <w:szCs w:val="22"/>
+                <w:color w:val="000000"/>
+              </w:rPr>
+              <w:t xml:space="preserve">factor</w:t>
+            </w:r>
+          </w:p>
+        </w:tc>
+        <w:tc>
+          <w:tcPr>
+            <w:tcBorders>
+              <w:bottom w:val="single" w:sz="12" w:space="0" w:color="666666"/>
+              <w:top w:val="single" w:sz="12" w:space="0" w:color="666666"/>
+              <w:left w:val="none" w:sz="0" w:space="0" w:color="000000"/>
+              <w:right w:val="none" w:sz="0" w:space="0" w:color="000000"/>
+            </w:tcBorders>
+            <w:shd w:val="clear" w:color="auto" w:fill="FFFFFF"/>
+            <w:tcMar>
+              <w:top w:w="0" w:type="dxa"/>
+              <w:bottom w:w="0" w:type="dxa"/>
+              <w:left w:w="0" w:type="dxa"/>
+              <w:right w:w="0" w:type="dxa"/>
+            </w:tcMar>
+            <w:vAlign w:val="center"/>
+          </w:tcPr>
+          <w:p>
+            <w:pPr>
+              <w:pStyle w:val="Normal"/>
+              <w:jc w:val="left"/>
+              <w:pBdr>
+                <w:bottom w:val="none" w:sz="0" w:space="0" w:color="000000"/>
+                <w:top w:val="none" w:sz="0" w:space="0" w:color="000000"/>
+                <w:left w:val="none" w:sz="0" w:space="0" w:color="000000"/>
+                <w:right w:val="none" w:sz="0" w:space="0" w:color="000000"/>
+              </w:pBdr>
+              <w:spacing w:after="100" w:before="100" w:line="240"/>
+              <w:ind w:left="100" w:right="100" w:firstLine="0" w:firstLineChars="0"/>
+            </w:pPr>
+            <w:r>
+              <w:rPr>
+                <w:rFonts w:ascii="Arial" w:hAnsi="Arial" w:eastAsia="Arial" w:cs="Arial"/>
+                <w:i w:val="false"/>
+                <w:b w:val="false"/>
+                <w:u w:val="none"/>
+                <w:sz w:val="22"/>
+                <w:szCs w:val="22"/>
+                <w:color w:val="000000"/>
+              </w:rPr>
+              <w:t xml:space="preserve">Outcome</w:t>
+            </w:r>
+          </w:p>
+        </w:tc>
+        <w:tc>
+          <w:tcPr>
+            <w:tcBorders>
+              <w:bottom w:val="single" w:sz="12" w:space="0" w:color="666666"/>
+              <w:top w:val="single" w:sz="12" w:space="0" w:color="666666"/>
+              <w:left w:val="none" w:sz="0" w:space="0" w:color="000000"/>
+              <w:right w:val="none" w:sz="0" w:space="0" w:color="000000"/>
+            </w:tcBorders>
+            <w:shd w:val="clear" w:color="auto" w:fill="FFFFFF"/>
+            <w:tcMar>
+              <w:top w:w="0" w:type="dxa"/>
+              <w:bottom w:w="0" w:type="dxa"/>
+              <w:left w:w="0" w:type="dxa"/>
+              <w:right w:w="0" w:type="dxa"/>
+            </w:tcMar>
+            <w:vAlign w:val="center"/>
+          </w:tcPr>
+          <w:p>
+            <w:pPr>
+              <w:pStyle w:val="Normal"/>
+              <w:jc w:val="right"/>
+              <w:pBdr>
+                <w:bottom w:val="none" w:sz="0" w:space="0" w:color="000000"/>
+                <w:top w:val="none" w:sz="0" w:space="0" w:color="000000"/>
+                <w:left w:val="none" w:sz="0" w:space="0" w:color="000000"/>
+                <w:right w:val="none" w:sz="0" w:space="0" w:color="000000"/>
+              </w:pBdr>
+              <w:spacing w:after="100" w:before="100" w:line="240"/>
+              <w:ind w:left="100" w:right="100" w:firstLine="0" w:firstLineChars="0"/>
+            </w:pPr>
+            <w:r>
+              <w:rPr>
+                <w:rFonts w:ascii="Arial" w:hAnsi="Arial" w:eastAsia="Arial" w:cs="Arial"/>
+                <w:i w:val="false"/>
+                <w:b w:val="false"/>
+                <w:u w:val="none"/>
+                <w:sz w:val="22"/>
+                <w:szCs w:val="22"/>
+                <w:color w:val="000000"/>
+              </w:rPr>
+              <w:t xml:space="preserve">2</w:t>
+            </w:r>
+          </w:p>
+        </w:tc>
+        <w:tc>
+          <w:tcPr>
+            <w:tcBorders>
+              <w:bottom w:val="single" w:sz="12" w:space="0" w:color="666666"/>
+              <w:top w:val="single" w:sz="12" w:space="0" w:color="666666"/>
+              <w:left w:val="none" w:sz="0" w:space="0" w:color="000000"/>
+              <w:right w:val="none" w:sz="0" w:space="0" w:color="000000"/>
+            </w:tcBorders>
+            <w:shd w:val="clear" w:color="auto" w:fill="FFFFFF"/>
+            <w:tcMar>
+              <w:top w:w="0" w:type="dxa"/>
+              <w:bottom w:w="0" w:type="dxa"/>
+              <w:left w:w="0" w:type="dxa"/>
+              <w:right w:w="0" w:type="dxa"/>
+            </w:tcMar>
+            <w:vAlign w:val="center"/>
+          </w:tcPr>
+          <w:p>
+            <w:pPr>
+              <w:pStyle w:val="Normal"/>
+              <w:jc w:val="left"/>
+              <w:pBdr>
+                <w:bottom w:val="none" w:sz="0" w:space="0" w:color="000000"/>
+                <w:top w:val="none" w:sz="0" w:space="0" w:color="000000"/>
+                <w:left w:val="none" w:sz="0" w:space="0" w:color="000000"/>
+                <w:right w:val="none" w:sz="0" w:space="0" w:color="000000"/>
+              </w:pBdr>
+              <w:spacing w:after="100" w:before="100" w:line="240"/>
+              <w:ind w:left="100" w:right="100" w:firstLine="0" w:firstLineChars="0"/>
+            </w:pPr>
+            <w:r>
+              <w:rPr>
+                <w:rFonts w:ascii="Arial" w:hAnsi="Arial" w:eastAsia="Arial" w:cs="Arial"/>
+                <w:i w:val="false"/>
+                <w:b w:val="false"/>
+                <w:u w:val="none"/>
+                <w:sz w:val="22"/>
+                <w:szCs w:val="22"/>
+                <w:color w:val="000000"/>
+              </w:rPr>
+              <w:t xml:space="preserve">No : 500, Dia: 268</w:t>
+            </w:r>
+          </w:p>
+        </w:tc>
+        <w:tc>
+          <w:tcPr>
+            <w:tcBorders>
+              <w:bottom w:val="single" w:sz="12" w:space="0" w:color="666666"/>
+              <w:top w:val="single" w:sz="12" w:space="0" w:color="666666"/>
+              <w:left w:val="none" w:sz="0" w:space="0" w:color="000000"/>
+              <w:right w:val="none" w:sz="0" w:space="0" w:color="000000"/>
+            </w:tcBorders>
+            <w:shd w:val="clear" w:color="auto" w:fill="FFFFFF"/>
+            <w:tcMar>
+              <w:top w:w="0" w:type="dxa"/>
+              <w:bottom w:w="0" w:type="dxa"/>
+              <w:left w:w="0" w:type="dxa"/>
+              <w:right w:w="0" w:type="dxa"/>
+            </w:tcMar>
+            <w:vAlign w:val="center"/>
+          </w:tcPr>
+          <w:p>
+            <w:pPr>
+              <w:pStyle w:val="Normal"/>
+              <w:jc w:val="left"/>
+              <w:pBdr>
+                <w:bottom w:val="none" w:sz="0" w:space="0" w:color="000000"/>
+                <w:top w:val="none" w:sz="0" w:space="0" w:color="000000"/>
+                <w:left w:val="none" w:sz="0" w:space="0" w:color="000000"/>
+                <w:right w:val="none" w:sz="0" w:space="0" w:color="000000"/>
+              </w:pBdr>
+              <w:spacing w:after="100" w:before="100" w:line="240"/>
+              <w:ind w:left="100" w:right="100" w:firstLine="0" w:firstLineChars="0"/>
+            </w:pPr>
+            <w:r>
+              <w:rPr>
+                <w:rFonts w:ascii="Arial" w:hAnsi="Arial" w:eastAsia="Arial" w:cs="Arial"/>
+                <w:i w:val="false"/>
+                <w:b w:val="false"/>
+                <w:u w:val="none"/>
+                <w:sz w:val="22"/>
+                <w:szCs w:val="22"/>
+                <w:color w:val="000000"/>
+              </w:rPr>
+              <w:t xml:space="preserve">No diabetes</w:t>
             </w:r>
           </w:p>
         </w:tc>

</xml_diff>